<commit_message>
Pequeño fix de informe de análisis individual estudiante 5
</commit_message>
<xml_diff>
--- a/reports/Student #5/InformeAnálisisIndividualD01_Student#5.docx
+++ b/reports/Student #5/InformeAnálisisIndividualD01_Student#5.docx
@@ -59,29 +59,8 @@
         <w:jc w:val="center"/>
       </w:pPr>
       <w:r>
-        <w:t xml:space="preserve">Enrique </w:t>
-      </w:r>
-      <w:proofErr w:type="spellStart"/>
-      <w:r>
-        <w:t>Nicolae</w:t>
-      </w:r>
-      <w:proofErr w:type="spellEnd"/>
-      <w:r>
-        <w:t xml:space="preserve"> </w:t>
-      </w:r>
-      <w:proofErr w:type="spellStart"/>
-      <w:r>
-        <w:t>Barac</w:t>
-      </w:r>
-      <w:proofErr w:type="spellEnd"/>
-      <w:r>
-        <w:t xml:space="preserve"> </w:t>
-      </w:r>
-      <w:proofErr w:type="spellStart"/>
-      <w:r>
-        <w:t>Ploae</w:t>
-      </w:r>
-      <w:proofErr w:type="spellEnd"/>
+        <w:t>Enrique Nicolae Barac Ploae</w:t>
+      </w:r>
     </w:p>
     <w:p/>
     <w:p/>
@@ -232,21 +211,7 @@
         <w:rPr>
           <w:rStyle w:val="Textoennegrita"/>
         </w:rPr>
-        <w:t xml:space="preserve">Alejandro </w:t>
-      </w:r>
-      <w:proofErr w:type="spellStart"/>
-      <w:r>
-        <w:rPr>
-          <w:rStyle w:val="Textoennegrita"/>
-        </w:rPr>
-        <w:t>Soult</w:t>
-      </w:r>
-      <w:proofErr w:type="spellEnd"/>
-      <w:r>
-        <w:rPr>
-          <w:rStyle w:val="Textoennegrita"/>
-        </w:rPr>
-        <w:t xml:space="preserve"> Toscano (</w:t>
+        <w:t>Alejandro Soult Toscano (</w:t>
       </w:r>
       <w:hyperlink r:id="rId10" w:history="1">
         <w:r>
@@ -310,50 +275,26 @@
         <w:rPr>
           <w:rStyle w:val="Textoennegrita"/>
         </w:rPr>
-        <w:t xml:space="preserve">Enrique </w:t>
-      </w:r>
-      <w:proofErr w:type="spellStart"/>
+        <w:t>Enrique Nicol</w:t>
+      </w:r>
       <w:r>
         <w:rPr>
           <w:rStyle w:val="Textoennegrita"/>
         </w:rPr>
-        <w:t>Nicol</w:t>
+        <w:t xml:space="preserve">ae </w:t>
       </w:r>
       <w:r>
         <w:rPr>
           <w:rStyle w:val="Textoennegrita"/>
         </w:rPr>
-        <w:t>ae</w:t>
-      </w:r>
-      <w:proofErr w:type="spellEnd"/>
+        <w:t xml:space="preserve">Barac </w:t>
+      </w:r>
       <w:r>
         <w:rPr>
           <w:rStyle w:val="Textoennegrita"/>
         </w:rPr>
-        <w:t xml:space="preserve"> </w:t>
-      </w:r>
-      <w:proofErr w:type="spellStart"/>
-      <w:r>
-        <w:rPr>
-          <w:rStyle w:val="Textoennegrita"/>
-        </w:rPr>
-        <w:t>Barac</w:t>
-      </w:r>
-      <w:proofErr w:type="spellEnd"/>
-      <w:r>
-        <w:rPr>
-          <w:rStyle w:val="Textoennegrita"/>
-        </w:rPr>
-        <w:t xml:space="preserve"> </w:t>
-      </w:r>
-      <w:proofErr w:type="spellStart"/>
-      <w:r>
-        <w:rPr>
-          <w:rStyle w:val="Textoennegrita"/>
-        </w:rPr>
         <w:t>Ploae</w:t>
       </w:r>
-      <w:proofErr w:type="spellEnd"/>
       <w:r>
         <w:rPr>
           <w:rStyle w:val="Textoennegrita"/>
@@ -518,7 +459,7 @@
       <w:pPr>
         <w:pStyle w:val="Ttulo1"/>
       </w:pPr>
-      <w:bookmarkStart w:id="0" w:name="_Toc190965880"/>
+      <w:bookmarkStart w:id="0" w:name="_Toc190972799"/>
       <w:r>
         <w:lastRenderedPageBreak/>
         <w:t>Tabla de contenidos</w:t>
@@ -564,7 +505,7 @@
           <w:r>
             <w:fldChar w:fldCharType="separate"/>
           </w:r>
-          <w:hyperlink w:anchor="_Toc190965880" w:history="1">
+          <w:hyperlink w:anchor="_Toc190972799" w:history="1">
             <w:r>
               <w:rPr>
                 <w:rStyle w:val="Hipervnculo"/>
@@ -591,7 +532,7 @@
                 <w:noProof/>
                 <w:webHidden/>
               </w:rPr>
-              <w:instrText xml:space="preserve"> PAGEREF _Toc190965880 \h </w:instrText>
+              <w:instrText xml:space="preserve"> PAGEREF _Toc190972799 \h </w:instrText>
             </w:r>
             <w:r>
               <w:rPr>
@@ -636,12 +577,11 @@
               <w:lang w:eastAsia="es-ES"/>
             </w:rPr>
           </w:pPr>
-          <w:hyperlink w:anchor="_Toc190965881" w:history="1">
+          <w:hyperlink w:anchor="_Toc190972800" w:history="1">
             <w:r>
               <w:rPr>
                 <w:rStyle w:val="Hipervnculo"/>
                 <w:noProof/>
-                <w:lang w:val="en-GB"/>
               </w:rPr>
               <w:t>1. Resumen Ejecutivo</w:t>
             </w:r>
@@ -664,7 +604,7 @@
                 <w:noProof/>
                 <w:webHidden/>
               </w:rPr>
-              <w:instrText xml:space="preserve"> PAGEREF _Toc190965881 \h </w:instrText>
+              <w:instrText xml:space="preserve"> PAGEREF _Toc190972800 \h </w:instrText>
             </w:r>
             <w:r>
               <w:rPr>
@@ -709,7 +649,7 @@
               <w:lang w:eastAsia="es-ES"/>
             </w:rPr>
           </w:pPr>
-          <w:hyperlink w:anchor="_Toc190965882" w:history="1">
+          <w:hyperlink w:anchor="_Toc190972801" w:history="1">
             <w:r>
               <w:rPr>
                 <w:rStyle w:val="Hipervnculo"/>
@@ -737,7 +677,7 @@
                 <w:noProof/>
                 <w:webHidden/>
               </w:rPr>
-              <w:instrText xml:space="preserve"> PAGEREF _Toc190965882 \h </w:instrText>
+              <w:instrText xml:space="preserve"> PAGEREF _Toc190972801 \h </w:instrText>
             </w:r>
             <w:r>
               <w:rPr>
@@ -782,7 +722,7 @@
               <w:lang w:eastAsia="es-ES"/>
             </w:rPr>
           </w:pPr>
-          <w:hyperlink w:anchor="_Toc190965883" w:history="1">
+          <w:hyperlink w:anchor="_Toc190972802" w:history="1">
             <w:r>
               <w:rPr>
                 <w:rStyle w:val="Hipervnculo"/>
@@ -809,7 +749,7 @@
                 <w:noProof/>
                 <w:webHidden/>
               </w:rPr>
-              <w:instrText xml:space="preserve"> PAGEREF _Toc190965883 \h </w:instrText>
+              <w:instrText xml:space="preserve"> PAGEREF _Toc190972802 \h </w:instrText>
             </w:r>
             <w:r>
               <w:rPr>
@@ -854,13 +794,13 @@
               <w:lang w:eastAsia="es-ES"/>
             </w:rPr>
           </w:pPr>
-          <w:hyperlink w:anchor="_Toc190965884" w:history="1">
+          <w:hyperlink w:anchor="_Toc190972803" w:history="1">
             <w:r>
               <w:rPr>
                 <w:rStyle w:val="Hipervnculo"/>
                 <w:noProof/>
               </w:rPr>
-              <w:t>4. Interpretación requisito 21</w:t>
+              <w:t>4. Interpretación de requisitos</w:t>
             </w:r>
             <w:r>
               <w:rPr>
@@ -881,7 +821,7 @@
                 <w:noProof/>
                 <w:webHidden/>
               </w:rPr>
-              <w:instrText xml:space="preserve"> PAGEREF _Toc190965884 \h </w:instrText>
+              <w:instrText xml:space="preserve"> PAGEREF _Toc190972803 \h </w:instrText>
             </w:r>
             <w:r>
               <w:rPr>
@@ -926,7 +866,7 @@
               <w:lang w:eastAsia="es-ES"/>
             </w:rPr>
           </w:pPr>
-          <w:hyperlink w:anchor="_Toc190965885" w:history="1">
+          <w:hyperlink w:anchor="_Toc190972804" w:history="1">
             <w:r>
               <w:rPr>
                 <w:rStyle w:val="Hipervnculo"/>
@@ -953,7 +893,7 @@
                 <w:noProof/>
                 <w:webHidden/>
               </w:rPr>
-              <w:instrText xml:space="preserve"> PAGEREF _Toc190965885 \h </w:instrText>
+              <w:instrText xml:space="preserve"> PAGEREF _Toc190972804 \h </w:instrText>
             </w:r>
             <w:r>
               <w:rPr>
@@ -998,7 +938,7 @@
               <w:lang w:eastAsia="es-ES"/>
             </w:rPr>
           </w:pPr>
-          <w:hyperlink w:anchor="_Toc190965886" w:history="1">
+          <w:hyperlink w:anchor="_Toc190972805" w:history="1">
             <w:r>
               <w:rPr>
                 <w:rStyle w:val="Hipervnculo"/>
@@ -1025,7 +965,7 @@
                 <w:noProof/>
                 <w:webHidden/>
               </w:rPr>
-              <w:instrText xml:space="preserve"> PAGEREF _Toc190965886 \h </w:instrText>
+              <w:instrText xml:space="preserve"> PAGEREF _Toc190972805 \h </w:instrText>
             </w:r>
             <w:r>
               <w:rPr>
@@ -1077,179 +1017,109 @@
     <w:p>
       <w:pPr>
         <w:pStyle w:val="Ttulo1"/>
-        <w:rPr>
-          <w:lang w:val="en-GB"/>
-        </w:rPr>
-      </w:pPr>
-      <w:bookmarkStart w:id="1" w:name="_Toc190965881"/>
-      <w:r>
-        <w:rPr>
-          <w:lang w:val="en-GB"/>
-        </w:rPr>
+      </w:pPr>
+      <w:bookmarkStart w:id="1" w:name="_Toc190972800"/>
+      <w:r>
         <w:lastRenderedPageBreak/>
         <w:t xml:space="preserve">1. </w:t>
       </w:r>
       <w:r>
+        <w:t>Resumen Ejecutivo</w:t>
+      </w:r>
+      <w:bookmarkEnd w:id="1"/>
+    </w:p>
+    <w:p>
+      <w:pPr>
+        <w:jc w:val="both"/>
+      </w:pPr>
+      <w:r>
+        <w:t>En el grupo C1.010, yo, Enrique Nicolae Barac Ploae, asumo los roles de Opera</w:t>
+      </w:r>
+      <w:r>
+        <w:t>t</w:t>
+      </w:r>
+      <w:r>
+        <w:t>or, De</w:t>
+      </w:r>
+      <w:r>
+        <w:t>velope</w:t>
+      </w:r>
+      <w:r>
+        <w:t xml:space="preserve">r y Tester. De este modo, </w:t>
+      </w:r>
+      <w:r>
+        <w:t>pretendo colaborar</w:t>
+      </w:r>
+      <w:r>
+        <w:t xml:space="preserve"> con mis compañeros</w:t>
+      </w:r>
+      <w:r>
+        <w:t xml:space="preserve"> de forma eficiente</w:t>
+      </w:r>
+      <w:r>
+        <w:t xml:space="preserve"> en esta primera etapa del proyecto Acme AirNav Solutions</w:t>
+      </w:r>
+      <w:r>
+        <w:t>.</w:t>
+      </w:r>
+    </w:p>
+    <w:p>
+      <w:pPr>
+        <w:jc w:val="both"/>
+      </w:pPr>
+      <w:r>
+        <w:t>Este documento refleja mi cumplimiento con los requisitos establecidos para la</w:t>
+      </w:r>
+      <w:r>
+        <w:t xml:space="preserve"> primera</w:t>
+      </w:r>
+      <w:r>
+        <w:t xml:space="preserve"> entrega. Dado que en esta fase </w:t>
+      </w:r>
+      <w:r>
+        <w:t xml:space="preserve">están </w:t>
+      </w:r>
+      <w:r>
+        <w:t>perfectamente definidos</w:t>
+      </w:r>
+      <w:r>
+        <w:t xml:space="preserve"> y no son muy complejos</w:t>
+      </w:r>
+      <w:r>
+        <w:t xml:space="preserve">, </w:t>
+      </w:r>
+      <w:r>
+        <w:t xml:space="preserve">no he </w:t>
+      </w:r>
+      <w:r>
+        <w:t>encontrado</w:t>
+      </w:r>
+      <w:r>
+        <w:t xml:space="preserve"> </w:t>
+      </w:r>
+      <w:r>
+        <w:t>m</w:t>
+      </w:r>
+      <w:r>
+        <w:t>uchas ambigüedades</w:t>
+      </w:r>
+      <w:r>
+        <w:t>.</w:t>
+      </w:r>
+    </w:p>
+    <w:p>
+      <w:r>
+        <w:br w:type="page"/>
+      </w:r>
+    </w:p>
+    <w:p>
+      <w:pPr>
+        <w:pStyle w:val="Ttulo1"/>
         <w:rPr>
           <w:lang w:val="en-GB"/>
         </w:rPr>
-        <w:t>Resumen Ejecutivo</w:t>
-      </w:r>
-      <w:bookmarkEnd w:id="1"/>
-    </w:p>
-    <w:p>
-      <w:pPr>
-        <w:jc w:val="both"/>
-      </w:pPr>
-      <w:r>
-        <w:t xml:space="preserve">En el grupo C1.010, yo, Enrique </w:t>
-      </w:r>
-      <w:proofErr w:type="spellStart"/>
-      <w:r>
-        <w:t>Nicolae</w:t>
-      </w:r>
-      <w:proofErr w:type="spellEnd"/>
-      <w:r>
-        <w:t xml:space="preserve"> </w:t>
-      </w:r>
-      <w:proofErr w:type="spellStart"/>
-      <w:r>
-        <w:t>Barac</w:t>
-      </w:r>
-      <w:proofErr w:type="spellEnd"/>
-      <w:r>
-        <w:t xml:space="preserve"> </w:t>
-      </w:r>
-      <w:proofErr w:type="spellStart"/>
-      <w:r>
-        <w:t>Ploae</w:t>
-      </w:r>
-      <w:proofErr w:type="spellEnd"/>
-      <w:r>
-        <w:t xml:space="preserve">, asumo los roles de </w:t>
-      </w:r>
-      <w:proofErr w:type="spellStart"/>
-      <w:r>
-        <w:t>Opera</w:t>
-      </w:r>
-      <w:r>
-        <w:t>t</w:t>
-      </w:r>
-      <w:r>
-        <w:t>or</w:t>
-      </w:r>
-      <w:proofErr w:type="spellEnd"/>
-      <w:r>
-        <w:t xml:space="preserve">, </w:t>
-      </w:r>
-      <w:proofErr w:type="spellStart"/>
-      <w:r>
-        <w:t>De</w:t>
-      </w:r>
-      <w:r>
-        <w:t>velope</w:t>
-      </w:r>
-      <w:r>
-        <w:t>r</w:t>
-      </w:r>
-      <w:proofErr w:type="spellEnd"/>
-      <w:r>
-        <w:t xml:space="preserve"> y </w:t>
-      </w:r>
-      <w:proofErr w:type="spellStart"/>
-      <w:r>
-        <w:t>Tester</w:t>
-      </w:r>
-      <w:proofErr w:type="spellEnd"/>
-      <w:r>
-        <w:t xml:space="preserve">. De este modo, </w:t>
-      </w:r>
-      <w:r>
-        <w:t>pretendo colaborar</w:t>
-      </w:r>
-      <w:r>
-        <w:t xml:space="preserve"> con mis compañeros</w:t>
-      </w:r>
-      <w:r>
-        <w:t xml:space="preserve"> de forma eficiente</w:t>
-      </w:r>
-      <w:r>
-        <w:t xml:space="preserve"> en esta primera etapa del proyecto Acme </w:t>
-      </w:r>
-      <w:proofErr w:type="spellStart"/>
-      <w:r>
-        <w:t>AirNav</w:t>
-      </w:r>
-      <w:proofErr w:type="spellEnd"/>
-      <w:r>
-        <w:t xml:space="preserve"> </w:t>
-      </w:r>
-      <w:proofErr w:type="spellStart"/>
-      <w:r>
-        <w:t>Solutions</w:t>
-      </w:r>
-      <w:proofErr w:type="spellEnd"/>
-      <w:r>
-        <w:t>.</w:t>
-      </w:r>
-    </w:p>
-    <w:p>
-      <w:pPr>
-        <w:jc w:val="both"/>
-      </w:pPr>
-      <w:r>
-        <w:t>Este documento refleja mi cumplimiento con los requisitos establecidos para la</w:t>
-      </w:r>
-      <w:r>
-        <w:t xml:space="preserve"> primera</w:t>
-      </w:r>
-      <w:r>
-        <w:t xml:space="preserve"> entrega. Dado que en esta fase </w:t>
-      </w:r>
-      <w:r>
-        <w:t xml:space="preserve">están </w:t>
-      </w:r>
-      <w:r>
-        <w:t>perfectamente definidos</w:t>
-      </w:r>
-      <w:r>
-        <w:t xml:space="preserve"> y no son muy complejos</w:t>
-      </w:r>
-      <w:r>
-        <w:t xml:space="preserve">, </w:t>
-      </w:r>
-      <w:r>
-        <w:t xml:space="preserve">no he </w:t>
-      </w:r>
-      <w:r>
-        <w:t>encontrado</w:t>
-      </w:r>
-      <w:r>
-        <w:t xml:space="preserve"> </w:t>
-      </w:r>
-      <w:r>
-        <w:t>m</w:t>
-      </w:r>
-      <w:r>
-        <w:t>uchas ambigüedades</w:t>
-      </w:r>
-      <w:r>
-        <w:t>.</w:t>
-      </w:r>
-    </w:p>
-    <w:p>
-      <w:r>
-        <w:br w:type="page"/>
-      </w:r>
-    </w:p>
-    <w:p>
-      <w:pPr>
-        <w:pStyle w:val="Ttulo1"/>
-        <w:rPr>
-          <w:lang w:val="en-GB"/>
-        </w:rPr>
-      </w:pPr>
-      <w:bookmarkStart w:id="2" w:name="_Toc190965882"/>
+      </w:pPr>
+      <w:bookmarkStart w:id="2" w:name="_Toc190972801"/>
       <w:r>
         <w:rPr>
           <w:lang w:val="en-GB"/>
@@ -1498,13 +1368,8 @@
             </w:r>
             <w:proofErr w:type="spellEnd"/>
             <w:r>
-              <w:t xml:space="preserve"> </w:t>
-            </w:r>
-            <w:proofErr w:type="spellStart"/>
-            <w:r>
-              <w:t>Report</w:t>
-            </w:r>
-            <w:proofErr w:type="spellEnd"/>
+              <w:t xml:space="preserve"> Report</w:t>
+            </w:r>
           </w:p>
         </w:tc>
       </w:tr>
@@ -1576,7 +1441,7 @@
       <w:pPr>
         <w:pStyle w:val="Ttulo1"/>
       </w:pPr>
-      <w:bookmarkStart w:id="3" w:name="_Toc190965883"/>
+      <w:bookmarkStart w:id="3" w:name="_Toc190972802"/>
       <w:r>
         <w:lastRenderedPageBreak/>
         <w:t xml:space="preserve">3. </w:t>
@@ -1603,23 +1468,7 @@
         <w:t>individuales</w:t>
       </w:r>
       <w:r>
-        <w:t xml:space="preserve"> del proyecto Acme </w:t>
-      </w:r>
-      <w:proofErr w:type="spellStart"/>
-      <w:r>
-        <w:t>AirNav</w:t>
-      </w:r>
-      <w:proofErr w:type="spellEnd"/>
-      <w:r>
-        <w:t xml:space="preserve"> </w:t>
-      </w:r>
-      <w:proofErr w:type="spellStart"/>
-      <w:r>
-        <w:t>Solutions</w:t>
-      </w:r>
-      <w:proofErr w:type="spellEnd"/>
-      <w:r>
-        <w:t xml:space="preserve"> que requieren un </w:t>
+        <w:t xml:space="preserve"> del proyecto Acme AirNav Solutions que requieren un </w:t>
       </w:r>
       <w:r>
         <w:t>análisis</w:t>
@@ -1656,23 +1505,7 @@
         <w:jc w:val="both"/>
       </w:pPr>
       <w:r>
-        <w:t xml:space="preserve">Con este enfoque, el documento busca asegurar un análisis preciso y riguroso de los requisitos del proyecto, contribuyendo al éxito de Acme </w:t>
-      </w:r>
-      <w:proofErr w:type="spellStart"/>
-      <w:r>
-        <w:t>AirNav</w:t>
-      </w:r>
-      <w:proofErr w:type="spellEnd"/>
-      <w:r>
-        <w:t xml:space="preserve"> </w:t>
-      </w:r>
-      <w:proofErr w:type="spellStart"/>
-      <w:r>
-        <w:t>Solutions</w:t>
-      </w:r>
-      <w:proofErr w:type="spellEnd"/>
-      <w:r>
-        <w:t>.</w:t>
+        <w:t>Con este enfoque, el documento busca asegurar un análisis preciso y riguroso de los requisitos del proyecto, contribuyendo al éxito de Acme AirNav Solutions.</w:t>
       </w:r>
       <w:r>
         <w:br w:type="page"/>
@@ -1682,16 +1515,22 @@
       <w:pPr>
         <w:pStyle w:val="Ttulo1"/>
       </w:pPr>
-      <w:bookmarkStart w:id="4" w:name="_Toc190965884"/>
+      <w:bookmarkStart w:id="4" w:name="_Toc190972803"/>
       <w:r>
         <w:lastRenderedPageBreak/>
         <w:t xml:space="preserve">4. </w:t>
       </w:r>
       <w:r>
-        <w:t>Interpretación requisito 2</w:t>
-      </w:r>
-      <w:r>
-        <w:t>1</w:t>
+        <w:t xml:space="preserve">Interpretación </w:t>
+      </w:r>
+      <w:r>
+        <w:t xml:space="preserve">de </w:t>
+      </w:r>
+      <w:r>
+        <w:t>requisito</w:t>
+      </w:r>
+      <w:r>
+        <w:t>s</w:t>
       </w:r>
       <w:bookmarkEnd w:id="4"/>
     </w:p>
@@ -1733,422 +1572,234 @@
     <w:p>
       <w:pPr>
         <w:jc w:val="both"/>
-      </w:pPr>
+        <w:rPr>
+          <w:lang w:val="en-GB"/>
+        </w:rPr>
+      </w:pPr>
+      <w:r>
+        <w:rPr>
+          <w:lang w:val="en-GB"/>
+        </w:rPr>
+        <w:t>Modify the anonymous menu so that it shows an option that takes the browser to the home page of your favourite web site.  The title must read as follows: “</w:t>
+      </w:r>
+      <w:r>
+        <w:rPr>
+          <w:rFonts w:ascii="Cambria Math" w:hAnsi="Cambria Math" w:cs="Cambria Math"/>
+          <w:lang w:val="en-GB"/>
+        </w:rPr>
+        <w:t>〈</w:t>
+      </w:r>
+      <w:r>
+        <w:rPr>
+          <w:lang w:val="en-GB"/>
+        </w:rPr>
+        <w:t>id-number</w:t>
+      </w:r>
+      <w:r>
+        <w:rPr>
+          <w:rFonts w:ascii="Cambria Math" w:hAnsi="Cambria Math" w:cs="Cambria Math"/>
+          <w:lang w:val="en-GB"/>
+        </w:rPr>
+        <w:t>〉</w:t>
+      </w:r>
+      <w:r>
+        <w:rPr>
+          <w:lang w:val="en-GB"/>
+        </w:rPr>
+        <w:t xml:space="preserve">: </w:t>
+      </w:r>
+      <w:r>
+        <w:rPr>
+          <w:rFonts w:ascii="Cambria Math" w:hAnsi="Cambria Math" w:cs="Cambria Math"/>
+          <w:lang w:val="en-GB"/>
+        </w:rPr>
+        <w:t>〈</w:t>
+      </w:r>
+      <w:r>
+        <w:rPr>
+          <w:lang w:val="en-GB"/>
+        </w:rPr>
+        <w:t>surname</w:t>
+      </w:r>
+      <w:r>
+        <w:rPr>
+          <w:rFonts w:ascii="Cambria Math" w:hAnsi="Cambria Math" w:cs="Cambria Math"/>
+          <w:lang w:val="en-GB"/>
+        </w:rPr>
+        <w:t>〉</w:t>
+      </w:r>
+      <w:r>
+        <w:rPr>
+          <w:lang w:val="en-GB"/>
+        </w:rPr>
+        <w:t xml:space="preserve">, </w:t>
+      </w:r>
+      <w:r>
+        <w:rPr>
+          <w:rFonts w:ascii="Cambria Math" w:hAnsi="Cambria Math" w:cs="Cambria Math"/>
+          <w:lang w:val="en-GB"/>
+        </w:rPr>
+        <w:t>〈</w:t>
+      </w:r>
+      <w:r>
+        <w:rPr>
+          <w:lang w:val="en-GB"/>
+        </w:rPr>
+        <w:t>name</w:t>
+      </w:r>
+      <w:r>
+        <w:rPr>
+          <w:rFonts w:ascii="Cambria Math" w:hAnsi="Cambria Math" w:cs="Cambria Math"/>
+          <w:lang w:val="en-GB"/>
+        </w:rPr>
+        <w:t>〉</w:t>
+      </w:r>
+      <w:r>
+        <w:rPr>
+          <w:rFonts w:ascii="Aptos" w:hAnsi="Aptos" w:cs="Aptos"/>
+          <w:lang w:val="en-GB"/>
+        </w:rPr>
+        <w:t>”</w:t>
+      </w:r>
+      <w:r>
+        <w:rPr>
+          <w:lang w:val="en-GB"/>
+        </w:rPr>
+        <w:t xml:space="preserve">, where </w:t>
+      </w:r>
+      <w:r>
+        <w:rPr>
+          <w:rFonts w:ascii="Aptos" w:hAnsi="Aptos" w:cs="Aptos"/>
+          <w:lang w:val="en-GB"/>
+        </w:rPr>
+        <w:t>“</w:t>
+      </w:r>
+      <w:r>
+        <w:rPr>
+          <w:rFonts w:ascii="Cambria Math" w:hAnsi="Cambria Math" w:cs="Cambria Math"/>
+          <w:lang w:val="en-GB"/>
+        </w:rPr>
+        <w:t>〈</w:t>
+      </w:r>
+      <w:r>
+        <w:rPr>
+          <w:lang w:val="en-GB"/>
+        </w:rPr>
+        <w:t>id-number</w:t>
+      </w:r>
+      <w:r>
+        <w:rPr>
+          <w:rFonts w:ascii="Cambria Math" w:hAnsi="Cambria Math" w:cs="Cambria Math"/>
+          <w:lang w:val="en-GB"/>
+        </w:rPr>
+        <w:t>〉</w:t>
+      </w:r>
+      <w:r>
+        <w:rPr>
+          <w:rFonts w:ascii="Aptos" w:hAnsi="Aptos" w:cs="Aptos"/>
+          <w:lang w:val="en-GB"/>
+        </w:rPr>
+        <w:t>”</w:t>
+      </w:r>
+      <w:r>
+        <w:rPr>
+          <w:lang w:val="en-GB"/>
+        </w:rPr>
+        <w:t xml:space="preserve"> denotes your DNI, NIE, or pass-port number, </w:t>
+      </w:r>
+      <w:r>
+        <w:rPr>
+          <w:rFonts w:ascii="Aptos" w:hAnsi="Aptos" w:cs="Aptos"/>
+          <w:lang w:val="en-GB"/>
+        </w:rPr>
+        <w:t>“</w:t>
+      </w:r>
+      <w:r>
+        <w:rPr>
+          <w:rFonts w:ascii="Cambria Math" w:hAnsi="Cambria Math" w:cs="Cambria Math"/>
+          <w:lang w:val="en-GB"/>
+        </w:rPr>
+        <w:t>〈</w:t>
+      </w:r>
+      <w:r>
+        <w:rPr>
+          <w:lang w:val="en-GB"/>
+        </w:rPr>
+        <w:t>surname</w:t>
+      </w:r>
+      <w:r>
+        <w:rPr>
+          <w:rFonts w:ascii="Cambria Math" w:hAnsi="Cambria Math" w:cs="Cambria Math"/>
+          <w:lang w:val="en-GB"/>
+        </w:rPr>
+        <w:t>〉</w:t>
+      </w:r>
+      <w:r>
+        <w:rPr>
+          <w:rFonts w:ascii="Aptos" w:hAnsi="Aptos" w:cs="Aptos"/>
+          <w:lang w:val="en-GB"/>
+        </w:rPr>
+        <w:t>”</w:t>
+      </w:r>
+      <w:r>
+        <w:rPr>
+          <w:lang w:val="en-GB"/>
+        </w:rPr>
+        <w:t xml:space="preserve"> denotes your surname/s, and </w:t>
+      </w:r>
+      <w:r>
+        <w:rPr>
+          <w:rFonts w:ascii="Aptos" w:hAnsi="Aptos" w:cs="Aptos"/>
+          <w:lang w:val="en-GB"/>
+        </w:rPr>
+        <w:t>“</w:t>
+      </w:r>
+      <w:r>
+        <w:rPr>
+          <w:rFonts w:ascii="Cambria Math" w:hAnsi="Cambria Math" w:cs="Cambria Math"/>
+          <w:lang w:val="en-GB"/>
+        </w:rPr>
+        <w:t>〈</w:t>
+      </w:r>
+      <w:r>
+        <w:rPr>
+          <w:lang w:val="en-GB"/>
+        </w:rPr>
+        <w:t>name</w:t>
+      </w:r>
+      <w:r>
+        <w:rPr>
+          <w:rFonts w:ascii="Cambria Math" w:hAnsi="Cambria Math" w:cs="Cambria Math"/>
+          <w:lang w:val="en-GB"/>
+        </w:rPr>
+        <w:t>〉</w:t>
+      </w:r>
+      <w:r>
+        <w:rPr>
+          <w:rFonts w:ascii="Aptos" w:hAnsi="Aptos" w:cs="Aptos"/>
+          <w:lang w:val="en-GB"/>
+        </w:rPr>
+        <w:t>”</w:t>
+      </w:r>
+      <w:r>
+        <w:rPr>
+          <w:lang w:val="en-GB"/>
+        </w:rPr>
+        <w:t xml:space="preserve"> denotes your name/s. (</w:t>
+      </w:r>
       <w:proofErr w:type="spellStart"/>
       <w:r>
-        <w:t>Modify</w:t>
+        <w:rPr>
+          <w:lang w:val="en-GB"/>
+        </w:rPr>
+        <w:t>Requisito</w:t>
       </w:r>
       <w:proofErr w:type="spellEnd"/>
       <w:r>
-        <w:t xml:space="preserve"> </w:t>
-      </w:r>
-      <w:proofErr w:type="spellStart"/>
-      <w:r>
-        <w:t>the</w:t>
-      </w:r>
-      <w:proofErr w:type="spellEnd"/>
-      <w:r>
-        <w:t xml:space="preserve"> </w:t>
-      </w:r>
-      <w:proofErr w:type="spellStart"/>
-      <w:r>
-        <w:t>anonymous</w:t>
-      </w:r>
-      <w:proofErr w:type="spellEnd"/>
-      <w:r>
-        <w:t xml:space="preserve"> </w:t>
-      </w:r>
-      <w:proofErr w:type="spellStart"/>
-      <w:r>
-        <w:t>menu</w:t>
-      </w:r>
-      <w:proofErr w:type="spellEnd"/>
-      <w:r>
-        <w:t xml:space="preserve"> so </w:t>
-      </w:r>
-      <w:proofErr w:type="spellStart"/>
-      <w:r>
-        <w:t>that</w:t>
-      </w:r>
-      <w:proofErr w:type="spellEnd"/>
-      <w:r>
-        <w:t xml:space="preserve"> </w:t>
-      </w:r>
-      <w:proofErr w:type="spellStart"/>
-      <w:r>
-        <w:t>it</w:t>
-      </w:r>
-      <w:proofErr w:type="spellEnd"/>
-      <w:r>
-        <w:t xml:space="preserve"> </w:t>
-      </w:r>
-      <w:proofErr w:type="gramStart"/>
-      <w:r>
-        <w:t>shows</w:t>
-      </w:r>
-      <w:proofErr w:type="gramEnd"/>
-      <w:r>
-        <w:t xml:space="preserve"> </w:t>
-      </w:r>
-      <w:proofErr w:type="spellStart"/>
-      <w:r>
-        <w:t>an</w:t>
-      </w:r>
-      <w:proofErr w:type="spellEnd"/>
-      <w:r>
-        <w:t xml:space="preserve"> </w:t>
-      </w:r>
-      <w:proofErr w:type="spellStart"/>
-      <w:r>
-        <w:t>option</w:t>
-      </w:r>
-      <w:proofErr w:type="spellEnd"/>
-      <w:r>
-        <w:t xml:space="preserve"> </w:t>
-      </w:r>
-      <w:proofErr w:type="spellStart"/>
-      <w:r>
-        <w:t>that</w:t>
-      </w:r>
-      <w:proofErr w:type="spellEnd"/>
-      <w:r>
-        <w:t xml:space="preserve"> </w:t>
-      </w:r>
-      <w:proofErr w:type="spellStart"/>
-      <w:r>
-        <w:t>takes</w:t>
-      </w:r>
-      <w:proofErr w:type="spellEnd"/>
-      <w:r>
-        <w:t xml:space="preserve"> </w:t>
-      </w:r>
-      <w:proofErr w:type="spellStart"/>
-      <w:r>
-        <w:t>the</w:t>
-      </w:r>
-      <w:proofErr w:type="spellEnd"/>
-      <w:r>
-        <w:t xml:space="preserve"> browser </w:t>
-      </w:r>
-      <w:proofErr w:type="spellStart"/>
-      <w:r>
-        <w:t>to</w:t>
-      </w:r>
-      <w:proofErr w:type="spellEnd"/>
-      <w:r>
-        <w:t xml:space="preserve"> </w:t>
-      </w:r>
-      <w:proofErr w:type="spellStart"/>
-      <w:r>
-        <w:t>the</w:t>
-      </w:r>
-      <w:proofErr w:type="spellEnd"/>
-      <w:r>
-        <w:t xml:space="preserve"> home page </w:t>
-      </w:r>
-      <w:proofErr w:type="spellStart"/>
-      <w:r>
-        <w:t>of</w:t>
-      </w:r>
-      <w:proofErr w:type="spellEnd"/>
-      <w:r>
-        <w:t xml:space="preserve"> </w:t>
-      </w:r>
-      <w:proofErr w:type="spellStart"/>
-      <w:r>
-        <w:t>your</w:t>
-      </w:r>
-      <w:proofErr w:type="spellEnd"/>
-      <w:r>
-        <w:t xml:space="preserve"> </w:t>
-      </w:r>
-      <w:proofErr w:type="spellStart"/>
-      <w:r>
-        <w:t>favourite</w:t>
-      </w:r>
-      <w:proofErr w:type="spellEnd"/>
-      <w:r>
-        <w:t xml:space="preserve"> web site.  </w:t>
-      </w:r>
-      <w:proofErr w:type="spellStart"/>
-      <w:r>
-        <w:t>The</w:t>
-      </w:r>
-      <w:proofErr w:type="spellEnd"/>
-      <w:r>
-        <w:t xml:space="preserve"> </w:t>
-      </w:r>
-      <w:proofErr w:type="spellStart"/>
-      <w:r>
-        <w:t>title</w:t>
-      </w:r>
-      <w:proofErr w:type="spellEnd"/>
-      <w:r>
-        <w:t xml:space="preserve"> </w:t>
-      </w:r>
-      <w:proofErr w:type="spellStart"/>
-      <w:r>
-        <w:t>must</w:t>
-      </w:r>
-      <w:proofErr w:type="spellEnd"/>
-      <w:r>
-        <w:t xml:space="preserve"> </w:t>
-      </w:r>
-      <w:proofErr w:type="spellStart"/>
-      <w:r>
-        <w:t>read</w:t>
-      </w:r>
-      <w:proofErr w:type="spellEnd"/>
-      <w:r>
-        <w:t xml:space="preserve"> as </w:t>
-      </w:r>
-      <w:proofErr w:type="spellStart"/>
-      <w:r>
-        <w:t>follows</w:t>
-      </w:r>
-      <w:proofErr w:type="spellEnd"/>
-      <w:r>
-        <w:t>: “</w:t>
-      </w:r>
-      <w:r>
-        <w:rPr>
-          <w:rFonts w:ascii="Cambria Math" w:hAnsi="Cambria Math" w:cs="Cambria Math"/>
-        </w:rPr>
-        <w:t>〈</w:t>
-      </w:r>
-      <w:r>
-        <w:t>id-</w:t>
-      </w:r>
-      <w:proofErr w:type="spellStart"/>
-      <w:r>
-        <w:t>number</w:t>
-      </w:r>
-      <w:proofErr w:type="spellEnd"/>
-      <w:r>
-        <w:rPr>
-          <w:rFonts w:ascii="Cambria Math" w:hAnsi="Cambria Math" w:cs="Cambria Math"/>
-        </w:rPr>
-        <w:t>〉</w:t>
-      </w:r>
-      <w:r>
-        <w:t xml:space="preserve">: </w:t>
-      </w:r>
-      <w:r>
-        <w:rPr>
-          <w:rFonts w:ascii="Cambria Math" w:hAnsi="Cambria Math" w:cs="Cambria Math"/>
-        </w:rPr>
-        <w:t>〈</w:t>
-      </w:r>
-      <w:proofErr w:type="spellStart"/>
-      <w:r>
-        <w:t>surname</w:t>
-      </w:r>
-      <w:proofErr w:type="spellEnd"/>
-      <w:r>
-        <w:rPr>
-          <w:rFonts w:ascii="Cambria Math" w:hAnsi="Cambria Math" w:cs="Cambria Math"/>
-        </w:rPr>
-        <w:t>〉</w:t>
-      </w:r>
-      <w:r>
-        <w:t xml:space="preserve">, </w:t>
-      </w:r>
-      <w:r>
-        <w:rPr>
-          <w:rFonts w:ascii="Cambria Math" w:hAnsi="Cambria Math" w:cs="Cambria Math"/>
-        </w:rPr>
-        <w:t>〈</w:t>
-      </w:r>
-      <w:proofErr w:type="spellStart"/>
-      <w:r>
-        <w:t>name</w:t>
-      </w:r>
-      <w:proofErr w:type="spellEnd"/>
-      <w:r>
-        <w:rPr>
-          <w:rFonts w:ascii="Cambria Math" w:hAnsi="Cambria Math" w:cs="Cambria Math"/>
-        </w:rPr>
-        <w:t>〉</w:t>
-      </w:r>
-      <w:r>
-        <w:rPr>
-          <w:rFonts w:ascii="Aptos" w:hAnsi="Aptos" w:cs="Aptos"/>
-        </w:rPr>
-        <w:t>”</w:t>
-      </w:r>
-      <w:r>
-        <w:t xml:space="preserve">, </w:t>
-      </w:r>
-      <w:proofErr w:type="spellStart"/>
-      <w:r>
-        <w:t>where</w:t>
-      </w:r>
-      <w:proofErr w:type="spellEnd"/>
-      <w:r>
-        <w:t xml:space="preserve"> </w:t>
-      </w:r>
-      <w:r>
-        <w:rPr>
-          <w:rFonts w:ascii="Aptos" w:hAnsi="Aptos" w:cs="Aptos"/>
-        </w:rPr>
-        <w:t>“</w:t>
-      </w:r>
-      <w:r>
-        <w:rPr>
-          <w:rFonts w:ascii="Cambria Math" w:hAnsi="Cambria Math" w:cs="Cambria Math"/>
-        </w:rPr>
-        <w:t>〈</w:t>
-      </w:r>
-      <w:r>
-        <w:t>id-</w:t>
-      </w:r>
-      <w:proofErr w:type="spellStart"/>
-      <w:r>
-        <w:t>number</w:t>
-      </w:r>
-      <w:proofErr w:type="spellEnd"/>
-      <w:r>
-        <w:rPr>
-          <w:rFonts w:ascii="Cambria Math" w:hAnsi="Cambria Math" w:cs="Cambria Math"/>
-        </w:rPr>
-        <w:t>〉</w:t>
-      </w:r>
-      <w:r>
-        <w:rPr>
-          <w:rFonts w:ascii="Aptos" w:hAnsi="Aptos" w:cs="Aptos"/>
-        </w:rPr>
-        <w:t>”</w:t>
-      </w:r>
-      <w:r>
-        <w:t xml:space="preserve"> denotes </w:t>
-      </w:r>
-      <w:proofErr w:type="spellStart"/>
-      <w:r>
-        <w:t>your</w:t>
-      </w:r>
-      <w:proofErr w:type="spellEnd"/>
-      <w:r>
-        <w:t xml:space="preserve"> DNI, NIE, </w:t>
-      </w:r>
-      <w:proofErr w:type="spellStart"/>
-      <w:r>
-        <w:t>or</w:t>
-      </w:r>
-      <w:proofErr w:type="spellEnd"/>
-      <w:r>
-        <w:t xml:space="preserve"> </w:t>
-      </w:r>
-      <w:proofErr w:type="spellStart"/>
-      <w:r>
-        <w:t>pass-port</w:t>
-      </w:r>
-      <w:proofErr w:type="spellEnd"/>
-      <w:r>
-        <w:t xml:space="preserve"> </w:t>
-      </w:r>
-      <w:proofErr w:type="spellStart"/>
-      <w:r>
-        <w:t>number</w:t>
-      </w:r>
-      <w:proofErr w:type="spellEnd"/>
-      <w:r>
-        <w:t xml:space="preserve">, </w:t>
-      </w:r>
-      <w:r>
-        <w:rPr>
-          <w:rFonts w:ascii="Aptos" w:hAnsi="Aptos" w:cs="Aptos"/>
-        </w:rPr>
-        <w:t>“</w:t>
-      </w:r>
-      <w:r>
-        <w:rPr>
-          <w:rFonts w:ascii="Cambria Math" w:hAnsi="Cambria Math" w:cs="Cambria Math"/>
-        </w:rPr>
-        <w:t>〈</w:t>
-      </w:r>
-      <w:proofErr w:type="spellStart"/>
-      <w:r>
-        <w:t>surname</w:t>
-      </w:r>
-      <w:proofErr w:type="spellEnd"/>
-      <w:r>
-        <w:rPr>
-          <w:rFonts w:ascii="Cambria Math" w:hAnsi="Cambria Math" w:cs="Cambria Math"/>
-        </w:rPr>
-        <w:t>〉</w:t>
-      </w:r>
-      <w:r>
-        <w:rPr>
-          <w:rFonts w:ascii="Aptos" w:hAnsi="Aptos" w:cs="Aptos"/>
-        </w:rPr>
-        <w:t>”</w:t>
-      </w:r>
-      <w:r>
-        <w:t xml:space="preserve"> denotes </w:t>
-      </w:r>
-      <w:proofErr w:type="spellStart"/>
-      <w:r>
-        <w:t>your</w:t>
-      </w:r>
-      <w:proofErr w:type="spellEnd"/>
-      <w:r>
-        <w:t xml:space="preserve"> </w:t>
-      </w:r>
-      <w:proofErr w:type="spellStart"/>
-      <w:r>
-        <w:t>surname</w:t>
-      </w:r>
-      <w:proofErr w:type="spellEnd"/>
-      <w:r>
-        <w:t xml:space="preserve">/s, and </w:t>
-      </w:r>
-      <w:r>
-        <w:rPr>
-          <w:rFonts w:ascii="Aptos" w:hAnsi="Aptos" w:cs="Aptos"/>
-        </w:rPr>
-        <w:t>“</w:t>
-      </w:r>
-      <w:r>
-        <w:rPr>
-          <w:rFonts w:ascii="Cambria Math" w:hAnsi="Cambria Math" w:cs="Cambria Math"/>
-        </w:rPr>
-        <w:t>〈</w:t>
-      </w:r>
-      <w:proofErr w:type="spellStart"/>
-      <w:r>
-        <w:t>name</w:t>
-      </w:r>
-      <w:proofErr w:type="spellEnd"/>
-      <w:r>
-        <w:rPr>
-          <w:rFonts w:ascii="Cambria Math" w:hAnsi="Cambria Math" w:cs="Cambria Math"/>
-        </w:rPr>
-        <w:t>〉</w:t>
-      </w:r>
-      <w:r>
-        <w:rPr>
-          <w:rFonts w:ascii="Aptos" w:hAnsi="Aptos" w:cs="Aptos"/>
-        </w:rPr>
-        <w:t>”</w:t>
-      </w:r>
-      <w:r>
-        <w:t xml:space="preserve"> denotes </w:t>
-      </w:r>
-      <w:proofErr w:type="spellStart"/>
-      <w:r>
-        <w:t>your</w:t>
-      </w:r>
-      <w:proofErr w:type="spellEnd"/>
-      <w:r>
-        <w:t xml:space="preserve"> </w:t>
-      </w:r>
-      <w:proofErr w:type="spellStart"/>
-      <w:r>
-        <w:t>name</w:t>
-      </w:r>
-      <w:proofErr w:type="spellEnd"/>
-      <w:r>
-        <w:t>/s. (Requisito 1)</w:t>
+        <w:rPr>
+          <w:lang w:val="en-GB"/>
+        </w:rPr>
+        <w:t xml:space="preserve"> 1)</w:t>
       </w:r>
     </w:p>
     <w:p>
@@ -2232,7 +1883,7 @@
       <w:pPr>
         <w:pStyle w:val="Ttulo1"/>
       </w:pPr>
-      <w:bookmarkStart w:id="5" w:name="_Toc190965885"/>
+      <w:bookmarkStart w:id="5" w:name="_Toc190972804"/>
       <w:r>
         <w:lastRenderedPageBreak/>
         <w:t>5</w:t>
@@ -2276,21 +1927,8 @@
         <w:t xml:space="preserve"> estoy</w:t>
       </w:r>
       <w:r>
-        <w:t xml:space="preserve"> preparado para abordar las próximas entregas del proyecto, con la certeza de que un análisis riguroso y una comunicación efectiva son esenciales para el éxito de Acme </w:t>
-      </w:r>
-      <w:proofErr w:type="spellStart"/>
-      <w:r>
-        <w:t>AirNav</w:t>
-      </w:r>
-      <w:proofErr w:type="spellEnd"/>
-      <w:r>
-        <w:t xml:space="preserve"> </w:t>
-      </w:r>
-      <w:proofErr w:type="spellStart"/>
-      <w:r>
-        <w:t>Solutions</w:t>
-      </w:r>
-      <w:proofErr w:type="spellEnd"/>
+        <w:t xml:space="preserve"> preparado para abordar las próximas entregas del proyecto, con la certeza de que un análisis riguroso y una comunicación efectiva son esenciales para el éxito de Acme AirNav Solutions</w:t>
+      </w:r>
       <w:r>
         <w:t>.</w:t>
       </w:r>
@@ -2302,7 +1940,7 @@
       <w:pPr>
         <w:pStyle w:val="Ttulo1"/>
       </w:pPr>
-      <w:bookmarkStart w:id="6" w:name="_Toc190965886"/>
+      <w:bookmarkStart w:id="6" w:name="_Toc190972805"/>
       <w:r>
         <w:lastRenderedPageBreak/>
         <w:t>6</w:t>

</xml_diff>